<commit_message>
Add submission files for HW3
</commit_message>
<xml_diff>
--- a/HW3/HW3_majorityrule_20205096_ChaelinKim.docx
+++ b/HW3/HW3_majorityrule_20205096_ChaelinKim.docx
@@ -237,6 +237,80 @@
         </w:rPr>
         <w:t>Calculate the resulting error probability.</w:t>
       </w:r>
+      <w:r>
+        <w:rPr>
+          <w:rFonts w:eastAsia="바탕" w:cstheme="minorHAnsi"/>
+          <w:b/>
+        </w:rPr>
+        <w:br/>
+      </w:r>
+      <w:r>
+        <w:rPr>
+          <w:rFonts w:eastAsia="바탕" w:cstheme="minorHAnsi"/>
+          <w:b/>
+          <w:noProof/>
+        </w:rPr>
+        <w:drawing>
+          <wp:inline distT="0" distB="0" distL="0" distR="0" wp14:anchorId="6F06603C" wp14:editId="5C807AE6">
+            <wp:extent cx="2753797" cy="2623931"/>
+            <wp:effectExtent l="0" t="0" r="8890" b="5080"/>
+            <wp:docPr id="18" name="그림 18"/>
+            <wp:cNvGraphicFramePr>
+              <a:graphicFrameLocks xmlns:a="http://schemas.openxmlformats.org/drawingml/2006/main" noChangeAspect="1"/>
+            </wp:cNvGraphicFramePr>
+            <a:graphic xmlns:a="http://schemas.openxmlformats.org/drawingml/2006/main">
+              <a:graphicData uri="http://schemas.openxmlformats.org/drawingml/2006/picture">
+                <pic:pic xmlns:pic="http://schemas.openxmlformats.org/drawingml/2006/picture">
+                  <pic:nvPicPr>
+                    <pic:cNvPr id="0" name="Picture 1"/>
+                    <pic:cNvPicPr>
+                      <a:picLocks noChangeAspect="1" noChangeArrowheads="1"/>
+                    </pic:cNvPicPr>
+                  </pic:nvPicPr>
+                  <pic:blipFill rotWithShape="1">
+                    <a:blip r:embed="rId9" cstate="print">
+                      <a:extLst>
+                        <a:ext uri="{28A0092B-C50C-407E-A947-70E740481C1C}">
+                          <a14:useLocalDpi xmlns:a14="http://schemas.microsoft.com/office/drawing/2010/main" val="0"/>
+                        </a:ext>
+                      </a:extLst>
+                    </a:blip>
+                    <a:srcRect l="46797" t="61396" b="1"/>
+                    <a:stretch/>
+                  </pic:blipFill>
+                  <pic:spPr bwMode="auto">
+                    <a:xfrm>
+                      <a:off x="0" y="0"/>
+                      <a:ext cx="2758310" cy="2628231"/>
+                    </a:xfrm>
+                    <a:prstGeom prst="rect">
+                      <a:avLst/>
+                    </a:prstGeom>
+                    <a:noFill/>
+                    <a:ln>
+                      <a:noFill/>
+                    </a:ln>
+                    <a:extLst>
+                      <a:ext uri="{53640926-AAD7-44D8-BBD7-CCE9431645EC}">
+                        <a14:shadowObscured xmlns:a14="http://schemas.microsoft.com/office/drawing/2010/main"/>
+                      </a:ext>
+                    </a:extLst>
+                  </pic:spPr>
+                </pic:pic>
+              </a:graphicData>
+            </a:graphic>
+          </wp:inline>
+        </w:drawing>
+      </w:r>
+    </w:p>
+    <w:p>
+      <w:pPr>
+        <w:spacing w:line="240" w:lineRule="auto"/>
+        <w:rPr>
+          <w:rFonts w:eastAsia="바탕" w:cstheme="minorHAnsi" w:hint="eastAsia"/>
+          <w:b/>
+        </w:rPr>
+      </w:pPr>
     </w:p>
     <w:p>
       <w:pPr>
@@ -259,6 +333,81 @@
         </w:rPr>
         <w:t>Calculate the resulting error when each bit is duplicated five times.</w:t>
       </w:r>
+      <w:r>
+        <w:rPr>
+          <w:rFonts w:eastAsia="바탕" w:cstheme="minorHAnsi"/>
+          <w:b/>
+        </w:rPr>
+        <w:br/>
+      </w:r>
+      <w:r>
+        <w:rPr>
+          <w:rFonts w:eastAsia="바탕" w:cstheme="minorHAnsi"/>
+          <w:b/>
+          <w:noProof/>
+        </w:rPr>
+        <w:drawing>
+          <wp:inline distT="0" distB="0" distL="0" distR="0" wp14:anchorId="1F0A6ADE" wp14:editId="472ACF67">
+            <wp:extent cx="3784820" cy="1654360"/>
+            <wp:effectExtent l="0" t="0" r="6350" b="3175"/>
+            <wp:docPr id="19" name="그림 19"/>
+            <wp:cNvGraphicFramePr>
+              <a:graphicFrameLocks xmlns:a="http://schemas.openxmlformats.org/drawingml/2006/main" noChangeAspect="1"/>
+            </wp:cNvGraphicFramePr>
+            <a:graphic xmlns:a="http://schemas.openxmlformats.org/drawingml/2006/main">
+              <a:graphicData uri="http://schemas.openxmlformats.org/drawingml/2006/picture">
+                <pic:pic xmlns:pic="http://schemas.openxmlformats.org/drawingml/2006/picture">
+                  <pic:nvPicPr>
+                    <pic:cNvPr id="0" name="Picture 2"/>
+                    <pic:cNvPicPr>
+                      <a:picLocks noChangeAspect="1" noChangeArrowheads="1"/>
+                    </pic:cNvPicPr>
+                  </pic:nvPicPr>
+                  <pic:blipFill rotWithShape="1">
+                    <a:blip r:embed="rId10" cstate="print">
+                      <a:extLst>
+                        <a:ext uri="{28A0092B-C50C-407E-A947-70E740481C1C}">
+                          <a14:useLocalDpi xmlns:a14="http://schemas.microsoft.com/office/drawing/2010/main" val="0"/>
+                        </a:ext>
+                      </a:extLst>
+                    </a:blip>
+                    <a:srcRect l="3774" t="63409" r="9023" b="7565"/>
+                    <a:stretch/>
+                  </pic:blipFill>
+                  <pic:spPr bwMode="auto">
+                    <a:xfrm>
+                      <a:off x="0" y="0"/>
+                      <a:ext cx="3816008" cy="1667993"/>
+                    </a:xfrm>
+                    <a:prstGeom prst="rect">
+                      <a:avLst/>
+                    </a:prstGeom>
+                    <a:noFill/>
+                    <a:ln>
+                      <a:noFill/>
+                    </a:ln>
+                    <a:extLst>
+                      <a:ext uri="{53640926-AAD7-44D8-BBD7-CCE9431645EC}">
+                        <a14:shadowObscured xmlns:a14="http://schemas.microsoft.com/office/drawing/2010/main"/>
+                      </a:ext>
+                    </a:extLst>
+                  </pic:spPr>
+                </pic:pic>
+              </a:graphicData>
+            </a:graphic>
+          </wp:inline>
+        </w:drawing>
+      </w:r>
+    </w:p>
+    <w:p>
+      <w:pPr>
+        <w:spacing w:line="240" w:lineRule="auto"/>
+        <w:ind w:left="800" w:firstLine="0"/>
+        <w:rPr>
+          <w:rFonts w:eastAsia="바탕" w:cstheme="minorHAnsi" w:hint="eastAsia"/>
+          <w:b/>
+        </w:rPr>
+      </w:pPr>
     </w:p>
     <w:p>
       <w:pPr>
@@ -270,7 +419,7 @@
         <w:spacing w:line="240" w:lineRule="auto"/>
         <w:ind w:leftChars="0"/>
         <w:rPr>
-          <w:rFonts w:eastAsia="바탕" w:cstheme="minorHAnsi"/>
+          <w:rFonts w:eastAsia="바탕" w:cstheme="minorHAnsi" w:hint="eastAsia"/>
           <w:b/>
         </w:rPr>
       </w:pPr>
@@ -297,24 +446,71 @@
         </w:rPr>
         <w:t xml:space="preserve"> (n is a positive integer)?</w:t>
       </w:r>
-    </w:p>
-    <w:p>
-      <w:pPr>
-        <w:spacing w:line="240" w:lineRule="auto"/>
+      <w:r>
         <w:rPr>
           <w:rFonts w:eastAsia="바탕" w:cstheme="minorHAnsi"/>
           <w:b/>
         </w:rPr>
-      </w:pPr>
-    </w:p>
-    <w:p>
-      <w:pPr>
-        <w:spacing w:line="240" w:lineRule="auto"/>
+        <w:br/>
+      </w:r>
+      <w:r>
         <w:rPr>
           <w:rFonts w:eastAsia="바탕" w:cstheme="minorHAnsi"/>
           <w:b/>
-        </w:rPr>
-      </w:pPr>
+          <w:noProof/>
+        </w:rPr>
+        <w:drawing>
+          <wp:inline distT="0" distB="0" distL="0" distR="0" wp14:anchorId="1D64F90F" wp14:editId="15BABD54">
+            <wp:extent cx="4174434" cy="1310213"/>
+            <wp:effectExtent l="0" t="0" r="0" b="4445"/>
+            <wp:docPr id="20" name="그림 20"/>
+            <wp:cNvGraphicFramePr>
+              <a:graphicFrameLocks xmlns:a="http://schemas.openxmlformats.org/drawingml/2006/main" noChangeAspect="1"/>
+            </wp:cNvGraphicFramePr>
+            <a:graphic xmlns:a="http://schemas.openxmlformats.org/drawingml/2006/main">
+              <a:graphicData uri="http://schemas.openxmlformats.org/drawingml/2006/picture">
+                <pic:pic xmlns:pic="http://schemas.openxmlformats.org/drawingml/2006/picture">
+                  <pic:nvPicPr>
+                    <pic:cNvPr id="0" name="Picture 3"/>
+                    <pic:cNvPicPr>
+                      <a:picLocks noChangeAspect="1" noChangeArrowheads="1"/>
+                    </pic:cNvPicPr>
+                  </pic:nvPicPr>
+                  <pic:blipFill rotWithShape="1">
+                    <a:blip r:embed="rId11" cstate="print">
+                      <a:extLst>
+                        <a:ext uri="{28A0092B-C50C-407E-A947-70E740481C1C}">
+                          <a14:useLocalDpi xmlns:a14="http://schemas.microsoft.com/office/drawing/2010/main" val="0"/>
+                        </a:ext>
+                      </a:extLst>
+                    </a:blip>
+                    <a:srcRect l="5283" t="1820" r="8926" b="77675"/>
+                    <a:stretch/>
+                  </pic:blipFill>
+                  <pic:spPr bwMode="auto">
+                    <a:xfrm>
+                      <a:off x="0" y="0"/>
+                      <a:ext cx="4188487" cy="1314624"/>
+                    </a:xfrm>
+                    <a:prstGeom prst="rect">
+                      <a:avLst/>
+                    </a:prstGeom>
+                    <a:noFill/>
+                    <a:ln>
+                      <a:noFill/>
+                    </a:ln>
+                    <a:extLst>
+                      <a:ext uri="{53640926-AAD7-44D8-BBD7-CCE9431645EC}">
+                        <a14:shadowObscured xmlns:a14="http://schemas.microsoft.com/office/drawing/2010/main"/>
+                      </a:ext>
+                    </a:extLst>
+                  </pic:spPr>
+                </pic:pic>
+              </a:graphicData>
+            </a:graphic>
+          </wp:inline>
+        </w:drawing>
+      </w:r>
     </w:p>
     <w:p>
       <w:pPr>
@@ -335,12 +531,215 @@
           <w:rFonts w:eastAsia="바탕" w:cstheme="minorHAnsi"/>
           <w:b/>
         </w:rPr>
+        <w:lastRenderedPageBreak/>
         <w:t>Assume that P(s=0) = 2/3 and P(s=1) = 1/3. With each bit duplicated three times in the encoding phase, what is the error rate when one takes the majority rule?</w:t>
       </w:r>
     </w:p>
     <w:p>
       <w:pPr>
         <w:spacing w:line="240" w:lineRule="auto"/>
+        <w:rPr>
+          <w:rFonts w:eastAsia="바탕" w:cstheme="minorHAnsi"/>
+          <w:b/>
+        </w:rPr>
+      </w:pPr>
+      <w:r>
+        <w:rPr>
+          <w:rFonts w:eastAsia="바탕" w:cstheme="minorHAnsi"/>
+          <w:b/>
+          <w:noProof/>
+        </w:rPr>
+        <w:drawing>
+          <wp:inline distT="0" distB="0" distL="0" distR="0" wp14:anchorId="39C32922" wp14:editId="3D66E402">
+            <wp:extent cx="4228485" cy="1460311"/>
+            <wp:effectExtent l="0" t="0" r="635" b="6985"/>
+            <wp:docPr id="9" name="그림 9"/>
+            <wp:cNvGraphicFramePr>
+              <a:graphicFrameLocks xmlns:a="http://schemas.openxmlformats.org/drawingml/2006/main" noChangeAspect="1"/>
+            </wp:cNvGraphicFramePr>
+            <a:graphic xmlns:a="http://schemas.openxmlformats.org/drawingml/2006/main">
+              <a:graphicData uri="http://schemas.openxmlformats.org/drawingml/2006/picture">
+                <pic:pic xmlns:pic="http://schemas.openxmlformats.org/drawingml/2006/picture">
+                  <pic:nvPicPr>
+                    <pic:cNvPr id="0" name="Picture 6"/>
+                    <pic:cNvPicPr>
+                      <a:picLocks noChangeAspect="1" noChangeArrowheads="1"/>
+                    </pic:cNvPicPr>
+                  </pic:nvPicPr>
+                  <pic:blipFill rotWithShape="1">
+                    <a:blip r:embed="rId12" cstate="print">
+                      <a:extLst>
+                        <a:ext uri="{28A0092B-C50C-407E-A947-70E740481C1C}">
+                          <a14:useLocalDpi xmlns:a14="http://schemas.microsoft.com/office/drawing/2010/main" val="0"/>
+                        </a:ext>
+                      </a:extLst>
+                    </a:blip>
+                    <a:srcRect l="7030" t="76868" r="15488" b="2718"/>
+                    <a:stretch/>
+                  </pic:blipFill>
+                  <pic:spPr bwMode="auto">
+                    <a:xfrm>
+                      <a:off x="0" y="0"/>
+                      <a:ext cx="4268761" cy="1474220"/>
+                    </a:xfrm>
+                    <a:prstGeom prst="rect">
+                      <a:avLst/>
+                    </a:prstGeom>
+                    <a:noFill/>
+                    <a:ln>
+                      <a:noFill/>
+                    </a:ln>
+                    <a:extLst>
+                      <a:ext uri="{53640926-AAD7-44D8-BBD7-CCE9431645EC}">
+                        <a14:shadowObscured xmlns:a14="http://schemas.microsoft.com/office/drawing/2010/main"/>
+                      </a:ext>
+                    </a:extLst>
+                  </pic:spPr>
+                </pic:pic>
+              </a:graphicData>
+            </a:graphic>
+          </wp:inline>
+        </w:drawing>
+      </w:r>
+    </w:p>
+    <w:p>
+      <w:pPr>
+        <w:spacing w:line="240" w:lineRule="auto"/>
+        <w:rPr>
+          <w:rFonts w:eastAsia="바탕" w:cstheme="minorHAnsi"/>
+          <w:b/>
+        </w:rPr>
+      </w:pPr>
+      <w:r>
+        <w:rPr>
+          <w:rFonts w:eastAsia="바탕" w:cstheme="minorHAnsi" w:hint="eastAsia"/>
+          <w:b/>
+          <w:noProof/>
+        </w:rPr>
+        <w:drawing>
+          <wp:inline distT="0" distB="0" distL="0" distR="0" wp14:anchorId="52D7EDAF" wp14:editId="40C63D92">
+            <wp:extent cx="5979077" cy="1748704"/>
+            <wp:effectExtent l="0" t="0" r="3175" b="4445"/>
+            <wp:docPr id="21" name="그림 21"/>
+            <wp:cNvGraphicFramePr>
+              <a:graphicFrameLocks xmlns:a="http://schemas.openxmlformats.org/drawingml/2006/main" noChangeAspect="1"/>
+            </wp:cNvGraphicFramePr>
+            <a:graphic xmlns:a="http://schemas.openxmlformats.org/drawingml/2006/main">
+              <a:graphicData uri="http://schemas.openxmlformats.org/drawingml/2006/picture">
+                <pic:pic xmlns:pic="http://schemas.openxmlformats.org/drawingml/2006/picture">
+                  <pic:nvPicPr>
+                    <pic:cNvPr id="0" name="Picture 4"/>
+                    <pic:cNvPicPr>
+                      <a:picLocks noChangeAspect="1" noChangeArrowheads="1"/>
+                    </pic:cNvPicPr>
+                  </pic:nvPicPr>
+                  <pic:blipFill rotWithShape="1">
+                    <a:blip r:embed="rId13" cstate="print">
+                      <a:extLst>
+                        <a:ext uri="{28A0092B-C50C-407E-A947-70E740481C1C}">
+                          <a14:useLocalDpi xmlns:a14="http://schemas.microsoft.com/office/drawing/2010/main" val="0"/>
+                        </a:ext>
+                      </a:extLst>
+                    </a:blip>
+                    <a:srcRect l="3649" r="1734" b="78927"/>
+                    <a:stretch/>
+                  </pic:blipFill>
+                  <pic:spPr bwMode="auto">
+                    <a:xfrm>
+                      <a:off x="0" y="0"/>
+                      <a:ext cx="5981186" cy="1749321"/>
+                    </a:xfrm>
+                    <a:prstGeom prst="rect">
+                      <a:avLst/>
+                    </a:prstGeom>
+                    <a:noFill/>
+                    <a:ln>
+                      <a:noFill/>
+                    </a:ln>
+                    <a:extLst>
+                      <a:ext uri="{53640926-AAD7-44D8-BBD7-CCE9431645EC}">
+                        <a14:shadowObscured xmlns:a14="http://schemas.microsoft.com/office/drawing/2010/main"/>
+                      </a:ext>
+                    </a:extLst>
+                  </pic:spPr>
+                </pic:pic>
+              </a:graphicData>
+            </a:graphic>
+          </wp:inline>
+        </w:drawing>
+      </w:r>
+    </w:p>
+    <w:p>
+      <w:pPr>
+        <w:spacing w:line="240" w:lineRule="auto"/>
+        <w:rPr>
+          <w:rFonts w:eastAsia="바탕" w:cstheme="minorHAnsi"/>
+          <w:b/>
+        </w:rPr>
+      </w:pPr>
+      <w:r>
+        <w:rPr>
+          <w:rFonts w:eastAsia="바탕" w:cstheme="minorHAnsi" w:hint="eastAsia"/>
+          <w:b/>
+          <w:noProof/>
+        </w:rPr>
+        <w:drawing>
+          <wp:inline distT="0" distB="0" distL="0" distR="0" wp14:anchorId="417CF6B0" wp14:editId="7FE43BF3">
+            <wp:extent cx="2202511" cy="388018"/>
+            <wp:effectExtent l="0" t="0" r="7620" b="0"/>
+            <wp:docPr id="22" name="그림 22"/>
+            <wp:cNvGraphicFramePr>
+              <a:graphicFrameLocks xmlns:a="http://schemas.openxmlformats.org/drawingml/2006/main" noChangeAspect="1"/>
+            </wp:cNvGraphicFramePr>
+            <a:graphic xmlns:a="http://schemas.openxmlformats.org/drawingml/2006/main">
+              <a:graphicData uri="http://schemas.openxmlformats.org/drawingml/2006/picture">
+                <pic:pic xmlns:pic="http://schemas.openxmlformats.org/drawingml/2006/picture">
+                  <pic:nvPicPr>
+                    <pic:cNvPr id="0" name="Picture 4"/>
+                    <pic:cNvPicPr>
+                      <a:picLocks noChangeAspect="1" noChangeArrowheads="1"/>
+                    </pic:cNvPicPr>
+                  </pic:nvPicPr>
+                  <pic:blipFill rotWithShape="1">
+                    <a:blip r:embed="rId14" cstate="print">
+                      <a:extLst>
+                        <a:ext uri="{28A0092B-C50C-407E-A947-70E740481C1C}">
+                          <a14:useLocalDpi xmlns:a14="http://schemas.microsoft.com/office/drawing/2010/main" val="0"/>
+                        </a:ext>
+                      </a:extLst>
+                    </a:blip>
+                    <a:srcRect l="3649" t="21481" r="59963" b="73637"/>
+                    <a:stretch/>
+                  </pic:blipFill>
+                  <pic:spPr bwMode="auto">
+                    <a:xfrm>
+                      <a:off x="0" y="0"/>
+                      <a:ext cx="2261918" cy="398484"/>
+                    </a:xfrm>
+                    <a:prstGeom prst="rect">
+                      <a:avLst/>
+                    </a:prstGeom>
+                    <a:noFill/>
+                    <a:ln>
+                      <a:noFill/>
+                    </a:ln>
+                    <a:extLst>
+                      <a:ext uri="{53640926-AAD7-44D8-BBD7-CCE9431645EC}">
+                        <a14:shadowObscured xmlns:a14="http://schemas.microsoft.com/office/drawing/2010/main"/>
+                      </a:ext>
+                    </a:extLst>
+                  </pic:spPr>
+                </pic:pic>
+              </a:graphicData>
+            </a:graphic>
+          </wp:inline>
+        </w:drawing>
+      </w:r>
+    </w:p>
+    <w:p>
+      <w:pPr>
+        <w:suppressAutoHyphens w:val="0"/>
+        <w:ind w:firstLine="0"/>
         <w:rPr>
           <w:rFonts w:eastAsia="바탕" w:cstheme="minorHAnsi"/>
           <w:b/>
@@ -380,38 +779,182 @@
       <w:pPr>
         <w:spacing w:line="240" w:lineRule="auto"/>
         <w:rPr>
-          <w:rFonts w:eastAsia="바탕" w:cstheme="minorHAnsi"/>
-          <w:b/>
-          <w:color w:val="0065B0"/>
-          <w:sz w:val="28"/>
-        </w:rPr>
-      </w:pPr>
-    </w:p>
-    <w:p>
-      <w:pPr>
-        <w:spacing w:line="240" w:lineRule="auto"/>
-        <w:rPr>
-          <w:rFonts w:eastAsia="바탕" w:cstheme="minorHAnsi"/>
-          <w:b/>
-          <w:color w:val="0065B0"/>
-          <w:sz w:val="28"/>
-        </w:rPr>
-      </w:pPr>
-    </w:p>
-    <w:p>
-      <w:pPr>
-        <w:spacing w:line="240" w:lineRule="auto"/>
-        <w:rPr>
           <w:rFonts w:eastAsia="바탕" w:cstheme="minorHAnsi" w:hint="eastAsia"/>
           <w:b/>
           <w:color w:val="0065B0"/>
           <w:sz w:val="28"/>
         </w:rPr>
       </w:pPr>
+      <w:r>
+        <w:rPr>
+          <w:rFonts w:eastAsia="바탕" w:cstheme="minorHAnsi"/>
+          <w:b/>
+          <w:noProof/>
+          <w:color w:val="0065B0"/>
+          <w:sz w:val="28"/>
+        </w:rPr>
+        <w:drawing>
+          <wp:inline distT="0" distB="0" distL="0" distR="0" wp14:anchorId="1AC1EF0F" wp14:editId="499C1977">
+            <wp:extent cx="5691117" cy="3895858"/>
+            <wp:effectExtent l="0" t="0" r="5080" b="0"/>
+            <wp:docPr id="23" name="그림 23"/>
+            <wp:cNvGraphicFramePr>
+              <a:graphicFrameLocks xmlns:a="http://schemas.openxmlformats.org/drawingml/2006/main" noChangeAspect="1"/>
+            </wp:cNvGraphicFramePr>
+            <a:graphic xmlns:a="http://schemas.openxmlformats.org/drawingml/2006/main">
+              <a:graphicData uri="http://schemas.openxmlformats.org/drawingml/2006/picture">
+                <pic:pic xmlns:pic="http://schemas.openxmlformats.org/drawingml/2006/picture">
+                  <pic:nvPicPr>
+                    <pic:cNvPr id="0" name="Picture 5"/>
+                    <pic:cNvPicPr>
+                      <a:picLocks noChangeAspect="1" noChangeArrowheads="1"/>
+                    </pic:cNvPicPr>
+                  </pic:nvPicPr>
+                  <pic:blipFill rotWithShape="1">
+                    <a:blip r:embed="rId15" cstate="print">
+                      <a:extLst>
+                        <a:ext uri="{28A0092B-C50C-407E-A947-70E740481C1C}">
+                          <a14:useLocalDpi xmlns:a14="http://schemas.microsoft.com/office/drawing/2010/main" val="0"/>
+                        </a:ext>
+                      </a:extLst>
+                    </a:blip>
+                    <a:srcRect l="2767" t="49903" r="1129"/>
+                    <a:stretch/>
+                  </pic:blipFill>
+                  <pic:spPr bwMode="auto">
+                    <a:xfrm>
+                      <a:off x="0" y="0"/>
+                      <a:ext cx="5709785" cy="3908637"/>
+                    </a:xfrm>
+                    <a:prstGeom prst="rect">
+                      <a:avLst/>
+                    </a:prstGeom>
+                    <a:noFill/>
+                    <a:ln>
+                      <a:noFill/>
+                    </a:ln>
+                    <a:extLst>
+                      <a:ext uri="{53640926-AAD7-44D8-BBD7-CCE9431645EC}">
+                        <a14:shadowObscured xmlns:a14="http://schemas.microsoft.com/office/drawing/2010/main"/>
+                      </a:ext>
+                    </a:extLst>
+                  </pic:spPr>
+                </pic:pic>
+              </a:graphicData>
+            </a:graphic>
+          </wp:inline>
+        </w:drawing>
+      </w:r>
     </w:p>
     <w:p>
       <w:pPr>
+        <w:pStyle w:val="afff5"/>
+        <w:numPr>
+          <w:ilvl w:val="0"/>
+          <w:numId w:val="33"/>
+        </w:numPr>
+        <w:spacing w:line="240" w:lineRule="auto"/>
+        <w:ind w:leftChars="0"/>
+        <w:rPr>
+          <w:rFonts w:eastAsia="바탕" w:cstheme="minorHAnsi"/>
+          <w:b/>
+          <w:color w:val="000000" w:themeColor="text1"/>
+          <w:sz w:val="28"/>
+        </w:rPr>
+      </w:pPr>
+      <w:r>
+        <w:rPr>
+          <w:rFonts w:eastAsia="바탕" w:cstheme="minorHAnsi"/>
+          <w:b/>
+          <w:color w:val="000000" w:themeColor="text1"/>
+          <w:sz w:val="28"/>
+        </w:rPr>
+        <w:lastRenderedPageBreak/>
+        <w:t xml:space="preserve">Another method for data </w:t>
+      </w:r>
+      <w:r>
+        <w:rPr>
+          <w:rFonts w:eastAsia="바탕" w:cstheme="minorHAnsi"/>
+          <w:b/>
+          <w:color w:val="000000" w:themeColor="text1"/>
+          <w:sz w:val="28"/>
+        </w:rPr>
+        <w:t>transmission</w:t>
+      </w:r>
+      <w:r>
+        <w:rPr>
+          <w:rFonts w:eastAsia="바탕" w:cstheme="minorHAnsi"/>
+          <w:b/>
+          <w:color w:val="000000" w:themeColor="text1"/>
+          <w:sz w:val="28"/>
+        </w:rPr>
+        <w:br/>
+      </w:r>
+      <w:r>
+        <w:rPr>
+          <w:rFonts w:eastAsia="바탕" w:cstheme="minorHAnsi"/>
+          <w:b/>
+          <w:noProof/>
+          <w:color w:val="0065B0"/>
+          <w:sz w:val="28"/>
+        </w:rPr>
+        <w:drawing>
+          <wp:inline distT="0" distB="0" distL="0" distR="0" wp14:anchorId="277914B6" wp14:editId="3200E401">
+            <wp:extent cx="5629523" cy="2424392"/>
+            <wp:effectExtent l="0" t="0" r="0" b="0"/>
+            <wp:docPr id="14" name="그림 14"/>
+            <wp:cNvGraphicFramePr>
+              <a:graphicFrameLocks xmlns:a="http://schemas.openxmlformats.org/drawingml/2006/main" noChangeAspect="1"/>
+            </wp:cNvGraphicFramePr>
+            <a:graphic xmlns:a="http://schemas.openxmlformats.org/drawingml/2006/main">
+              <a:graphicData uri="http://schemas.openxmlformats.org/drawingml/2006/picture">
+                <pic:pic xmlns:pic="http://schemas.openxmlformats.org/drawingml/2006/picture">
+                  <pic:nvPicPr>
+                    <pic:cNvPr id="0" name="Picture 11"/>
+                    <pic:cNvPicPr>
+                      <a:picLocks noChangeAspect="1" noChangeArrowheads="1"/>
+                    </pic:cNvPicPr>
+                  </pic:nvPicPr>
+                  <pic:blipFill rotWithShape="1">
+                    <a:blip r:embed="rId16" cstate="print">
+                      <a:extLst>
+                        <a:ext uri="{28A0092B-C50C-407E-A947-70E740481C1C}">
+                          <a14:useLocalDpi xmlns:a14="http://schemas.microsoft.com/office/drawing/2010/main" val="0"/>
+                        </a:ext>
+                      </a:extLst>
+                    </a:blip>
+                    <a:srcRect l="3026" t="22052" r="20485" b="52819"/>
+                    <a:stretch/>
+                  </pic:blipFill>
+                  <pic:spPr bwMode="auto">
+                    <a:xfrm>
+                      <a:off x="0" y="0"/>
+                      <a:ext cx="5752496" cy="2477351"/>
+                    </a:xfrm>
+                    <a:prstGeom prst="rect">
+                      <a:avLst/>
+                    </a:prstGeom>
+                    <a:noFill/>
+                    <a:ln>
+                      <a:noFill/>
+                    </a:ln>
+                    <a:extLst>
+                      <a:ext uri="{53640926-AAD7-44D8-BBD7-CCE9431645EC}">
+                        <a14:shadowObscured xmlns:a14="http://schemas.microsoft.com/office/drawing/2010/main"/>
+                      </a:ext>
+                    </a:extLst>
+                  </pic:spPr>
+                </pic:pic>
+              </a:graphicData>
+            </a:graphic>
+          </wp:inline>
+        </w:drawing>
+      </w:r>
+    </w:p>
+    <w:p>
+      <w:pPr>
         <w:suppressAutoHyphens w:val="0"/>
+        <w:ind w:firstLine="0"/>
         <w:rPr>
           <w:rFonts w:eastAsia="바탕" w:cstheme="minorHAnsi"/>
           <w:b/>
@@ -419,15 +962,6 @@
           <w:sz w:val="28"/>
         </w:rPr>
       </w:pPr>
-      <w:r>
-        <w:rPr>
-          <w:rFonts w:eastAsia="바탕" w:cstheme="minorHAnsi"/>
-          <w:b/>
-          <w:color w:val="0065B0"/>
-          <w:sz w:val="28"/>
-        </w:rPr>
-        <w:br w:type="page"/>
-      </w:r>
     </w:p>
     <w:p>
       <w:pPr>
@@ -452,7 +986,6 @@
           <w:color w:val="0065B0"/>
           <w:sz w:val="28"/>
         </w:rPr>
-        <w:lastRenderedPageBreak/>
         <w:t xml:space="preserve">Attached is a </w:t>
       </w:r>
       <w:proofErr w:type="spellStart"/>
@@ -513,6 +1046,39 @@
         </w:rPr>
         <w:t>. The image is 200x200. We write black=0 and white=1.</w:t>
       </w:r>
+    </w:p>
+    <w:p>
+      <w:pPr>
+        <w:spacing w:line="240" w:lineRule="auto"/>
+        <w:ind w:firstLine="400"/>
+        <w:rPr>
+          <w:rFonts w:eastAsia="바탕" w:cstheme="minorHAnsi"/>
+        </w:rPr>
+      </w:pPr>
+      <w:r>
+        <w:rPr>
+          <w:rFonts w:eastAsia="바탕" w:cstheme="minorHAnsi" w:hint="eastAsia"/>
+        </w:rPr>
+        <w:t>(</w:t>
+      </w:r>
+      <w:r>
+        <w:rPr>
+          <w:rFonts w:eastAsia="바탕" w:cstheme="minorHAnsi"/>
+        </w:rPr>
+        <w:t>The code is attached – hw3_Q2_majorityrule.py)</w:t>
+      </w:r>
+    </w:p>
+    <w:p>
+      <w:pPr>
+        <w:spacing w:line="240" w:lineRule="auto"/>
+        <w:ind w:firstLine="400"/>
+        <w:rPr>
+          <w:rFonts w:eastAsia="바탕" w:cstheme="minorHAnsi" w:hint="eastAsia"/>
+          <w:b/>
+          <w:color w:val="0065B0"/>
+          <w:sz w:val="28"/>
+        </w:rPr>
+      </w:pPr>
     </w:p>
     <w:p>
       <w:pPr>
@@ -561,19 +1127,45 @@
           <w:rFonts w:eastAsia="바탕" w:cstheme="minorHAnsi"/>
         </w:rPr>
       </w:pPr>
-      <w:proofErr w:type="gramStart"/>
-      <w:r>
-        <w:rPr>
-          <w:rFonts w:eastAsia="바탕" w:cstheme="minorHAnsi"/>
-        </w:rPr>
-        <w:t>P(</w:t>
-      </w:r>
-      <w:proofErr w:type="gramEnd"/>
-      <w:r>
-        <w:rPr>
-          <w:rFonts w:eastAsia="바탕" w:cstheme="minorHAnsi"/>
-        </w:rPr>
-        <w:t>0) = 1/2, P(1) = 1/2</w:t>
+      <w:r>
+        <w:rPr>
+          <w:noProof/>
+        </w:rPr>
+        <w:drawing>
+          <wp:inline distT="0" distB="0" distL="0" distR="0" wp14:anchorId="7D8A28A7" wp14:editId="384689DA">
+            <wp:extent cx="2619375" cy="619125"/>
+            <wp:effectExtent l="0" t="0" r="9525" b="9525"/>
+            <wp:docPr id="1" name="그림 1"/>
+            <wp:cNvGraphicFramePr>
+              <a:graphicFrameLocks xmlns:a="http://schemas.openxmlformats.org/drawingml/2006/main" noChangeAspect="1"/>
+            </wp:cNvGraphicFramePr>
+            <a:graphic xmlns:a="http://schemas.openxmlformats.org/drawingml/2006/main">
+              <a:graphicData uri="http://schemas.openxmlformats.org/drawingml/2006/picture">
+                <pic:pic xmlns:pic="http://schemas.openxmlformats.org/drawingml/2006/picture">
+                  <pic:nvPicPr>
+                    <pic:cNvPr id="1" name=""/>
+                    <pic:cNvPicPr/>
+                  </pic:nvPicPr>
+                  <pic:blipFill>
+                    <a:blip r:embed="rId17"/>
+                    <a:stretch>
+                      <a:fillRect/>
+                    </a:stretch>
+                  </pic:blipFill>
+                  <pic:spPr>
+                    <a:xfrm>
+                      <a:off x="0" y="0"/>
+                      <a:ext cx="2619375" cy="619125"/>
+                    </a:xfrm>
+                    <a:prstGeom prst="rect">
+                      <a:avLst/>
+                    </a:prstGeom>
+                  </pic:spPr>
+                </pic:pic>
+              </a:graphicData>
+            </a:graphic>
+          </wp:inline>
+        </w:drawing>
       </w:r>
     </w:p>
     <w:p>
@@ -622,8 +1214,9 @@
     <w:p>
       <w:pPr>
         <w:spacing w:line="240" w:lineRule="auto"/>
-        <w:rPr>
-          <w:rFonts w:eastAsia="바탕" w:cstheme="minorHAnsi"/>
+        <w:jc w:val="center"/>
+        <w:rPr>
+          <w:rFonts w:eastAsia="바탕" w:cstheme="minorHAnsi" w:hint="eastAsia"/>
         </w:rPr>
       </w:pPr>
       <w:r>
@@ -632,9 +1225,9 @@
           <w:noProof/>
         </w:rPr>
         <w:drawing>
-          <wp:inline distT="0" distB="0" distL="0" distR="0" wp14:anchorId="6F6B7F80" wp14:editId="0EBB4C6F">
-            <wp:extent cx="5762625" cy="4295775"/>
-            <wp:effectExtent l="0" t="0" r="9525" b="9525"/>
+          <wp:inline distT="0" distB="0" distL="0" distR="0" wp14:anchorId="6F6B7F80" wp14:editId="0073D402">
+            <wp:extent cx="4844956" cy="3611695"/>
+            <wp:effectExtent l="0" t="0" r="0" b="8255"/>
             <wp:docPr id="4" name="그림 4"/>
             <wp:cNvGraphicFramePr>
               <a:graphicFrameLocks xmlns:a="http://schemas.openxmlformats.org/drawingml/2006/main" noChangeAspect="1"/>
@@ -649,7 +1242,7 @@
                     </pic:cNvPicPr>
                   </pic:nvPicPr>
                   <pic:blipFill>
-                    <a:blip r:embed="rId9">
+                    <a:blip r:embed="rId18">
                       <a:extLst>
                         <a:ext uri="{28A0092B-C50C-407E-A947-70E740481C1C}">
                           <a14:useLocalDpi xmlns:a14="http://schemas.microsoft.com/office/drawing/2010/main" val="0"/>
@@ -664,7 +1257,7 @@
                   <pic:spPr bwMode="auto">
                     <a:xfrm>
                       <a:off x="0" y="0"/>
-                      <a:ext cx="5762625" cy="4295775"/>
+                      <a:ext cx="4869062" cy="3629665"/>
                     </a:xfrm>
                     <a:prstGeom prst="rect">
                       <a:avLst/>
@@ -683,14 +1276,6 @@
     </w:p>
     <w:p>
       <w:pPr>
-        <w:spacing w:line="240" w:lineRule="auto"/>
-        <w:rPr>
-          <w:rFonts w:eastAsia="바탕" w:cstheme="minorHAnsi" w:hint="eastAsia"/>
-        </w:rPr>
-      </w:pPr>
-    </w:p>
-    <w:p>
-      <w:pPr>
         <w:pStyle w:val="afff5"/>
         <w:numPr>
           <w:ilvl w:val="0"/>
@@ -708,6 +1293,7 @@
           <w:b/>
           <w:color w:val="000000" w:themeColor="text1"/>
         </w:rPr>
+        <w:lastRenderedPageBreak/>
         <w:t>Using the simple majority rule, find the error-corrected image.</w:t>
       </w:r>
     </w:p>
@@ -715,7 +1301,7 @@
       <w:pPr>
         <w:spacing w:line="240" w:lineRule="auto"/>
         <w:rPr>
-          <w:rFonts w:eastAsia="바탕" w:cstheme="minorHAnsi"/>
+          <w:rFonts w:eastAsia="바탕" w:cstheme="minorHAnsi" w:hint="eastAsia"/>
         </w:rPr>
       </w:pPr>
       <w:r>
@@ -724,14 +1310,30 @@
         </w:rPr>
         <w:t>Refer to (b)</w:t>
       </w:r>
-      <w:bookmarkStart w:id="0" w:name="_GoBack"/>
-      <w:bookmarkEnd w:id="0"/>
+      <w:r>
+        <w:rPr>
+          <w:rFonts w:eastAsia="바탕" w:cstheme="minorHAnsi"/>
+        </w:rPr>
+        <w:t>’s result image</w:t>
+      </w:r>
+      <w:r>
+        <w:rPr>
+          <w:rFonts w:eastAsia="바탕" w:cstheme="minorHAnsi"/>
+        </w:rPr>
+        <w:t xml:space="preserve"> </w:t>
+      </w:r>
+      <w:r>
+        <w:rPr>
+          <w:rFonts w:eastAsia="바탕" w:cstheme="minorHAnsi"/>
+        </w:rPr>
+        <w:t>(EC image)</w:t>
+      </w:r>
     </w:p>
     <w:p>
       <w:pPr>
         <w:spacing w:line="240" w:lineRule="auto"/>
         <w:rPr>
-          <w:rFonts w:eastAsia="바탕" w:cstheme="minorHAnsi" w:hint="eastAsia"/>
+          <w:rFonts w:eastAsia="바탕" w:cstheme="minorHAnsi"/>
         </w:rPr>
       </w:pPr>
     </w:p>
@@ -756,6 +1358,193 @@
         </w:rPr>
         <w:t>What is the error rate?</w:t>
       </w:r>
+    </w:p>
+    <w:p>
+      <w:pPr>
+        <w:pStyle w:val="afff5"/>
+        <w:numPr>
+          <w:ilvl w:val="0"/>
+          <w:numId w:val="35"/>
+        </w:numPr>
+        <w:spacing w:line="240" w:lineRule="auto"/>
+        <w:ind w:leftChars="0"/>
+        <w:rPr>
+          <w:rFonts w:eastAsia="바탕" w:cstheme="minorHAnsi"/>
+        </w:rPr>
+      </w:pPr>
+      <w:r>
+        <w:rPr>
+          <w:rFonts w:eastAsia="바탕" w:cstheme="minorHAnsi" w:hint="eastAsia"/>
+        </w:rPr>
+        <w:t>I</w:t>
+      </w:r>
+      <w:r>
+        <w:rPr>
+          <w:rFonts w:eastAsia="바탕" w:cstheme="minorHAnsi"/>
+        </w:rPr>
+        <w:t xml:space="preserve">n </w:t>
+      </w:r>
+      <w:r>
+        <w:rPr>
+          <w:rFonts w:eastAsia="바탕" w:cstheme="minorHAnsi"/>
+        </w:rPr>
+        <w:t>mathematics,</w:t>
+      </w:r>
+      <w:bookmarkStart w:id="0" w:name="_GoBack"/>
+      <w:bookmarkEnd w:id="0"/>
+    </w:p>
+    <w:p>
+      <w:pPr>
+        <w:spacing w:line="240" w:lineRule="auto"/>
+        <w:rPr>
+          <w:rFonts w:eastAsia="바탕" w:cstheme="minorHAnsi"/>
+        </w:rPr>
+      </w:pPr>
+      <w:r>
+        <w:rPr>
+          <w:rFonts w:eastAsia="바탕" w:cstheme="minorHAnsi" w:hint="eastAsia"/>
+          <w:noProof/>
+        </w:rPr>
+        <w:drawing>
+          <wp:inline distT="0" distB="0" distL="0" distR="0" wp14:anchorId="041C4F4E" wp14:editId="076C8E36">
+            <wp:extent cx="4274288" cy="1203881"/>
+            <wp:effectExtent l="0" t="0" r="0" b="0"/>
+            <wp:docPr id="13" name="그림 13"/>
+            <wp:cNvGraphicFramePr>
+              <a:graphicFrameLocks xmlns:a="http://schemas.openxmlformats.org/drawingml/2006/main" noChangeAspect="1"/>
+            </wp:cNvGraphicFramePr>
+            <a:graphic xmlns:a="http://schemas.openxmlformats.org/drawingml/2006/main">
+              <a:graphicData uri="http://schemas.openxmlformats.org/drawingml/2006/picture">
+                <pic:pic xmlns:pic="http://schemas.openxmlformats.org/drawingml/2006/picture">
+                  <pic:nvPicPr>
+                    <pic:cNvPr id="0" name="Picture 10"/>
+                    <pic:cNvPicPr>
+                      <a:picLocks noChangeAspect="1" noChangeArrowheads="1"/>
+                    </pic:cNvPicPr>
+                  </pic:nvPicPr>
+                  <pic:blipFill rotWithShape="1">
+                    <a:blip r:embed="rId19" cstate="print">
+                      <a:extLst>
+                        <a:ext uri="{28A0092B-C50C-407E-A947-70E740481C1C}">
+                          <a14:useLocalDpi xmlns:a14="http://schemas.microsoft.com/office/drawing/2010/main" val="0"/>
+                        </a:ext>
+                      </a:extLst>
+                    </a:blip>
+                    <a:srcRect l="4034" t="3077" r="37475" b="84355"/>
+                    <a:stretch/>
+                  </pic:blipFill>
+                  <pic:spPr bwMode="auto">
+                    <a:xfrm>
+                      <a:off x="0" y="0"/>
+                      <a:ext cx="4316096" cy="1215656"/>
+                    </a:xfrm>
+                    <a:prstGeom prst="rect">
+                      <a:avLst/>
+                    </a:prstGeom>
+                    <a:noFill/>
+                    <a:ln>
+                      <a:noFill/>
+                    </a:ln>
+                    <a:extLst>
+                      <a:ext uri="{53640926-AAD7-44D8-BBD7-CCE9431645EC}">
+                        <a14:shadowObscured xmlns:a14="http://schemas.microsoft.com/office/drawing/2010/main"/>
+                      </a:ext>
+                    </a:extLst>
+                  </pic:spPr>
+                </pic:pic>
+              </a:graphicData>
+            </a:graphic>
+          </wp:inline>
+        </w:drawing>
+      </w:r>
+    </w:p>
+    <w:p>
+      <w:pPr>
+        <w:spacing w:line="240" w:lineRule="auto"/>
+        <w:rPr>
+          <w:rFonts w:eastAsia="바탕" w:cstheme="minorHAnsi"/>
+        </w:rPr>
+      </w:pPr>
+    </w:p>
+    <w:p>
+      <w:pPr>
+        <w:pStyle w:val="afff5"/>
+        <w:numPr>
+          <w:ilvl w:val="0"/>
+          <w:numId w:val="34"/>
+        </w:numPr>
+        <w:spacing w:line="240" w:lineRule="auto"/>
+        <w:ind w:leftChars="0"/>
+        <w:rPr>
+          <w:rFonts w:eastAsia="바탕" w:cstheme="minorHAnsi"/>
+        </w:rPr>
+      </w:pPr>
+      <w:r>
+        <w:rPr>
+          <w:rFonts w:eastAsia="바탕" w:cstheme="minorHAnsi" w:hint="eastAsia"/>
+        </w:rPr>
+        <w:t>I</w:t>
+      </w:r>
+      <w:r>
+        <w:rPr>
+          <w:rFonts w:eastAsia="바탕" w:cstheme="minorHAnsi"/>
+        </w:rPr>
+        <w:t>n example case</w:t>
+      </w:r>
+      <w:r>
+        <w:rPr>
+          <w:rFonts w:eastAsia="바탕" w:cstheme="minorHAnsi"/>
+        </w:rPr>
+        <w:br/>
+      </w:r>
+      <w:r>
+        <w:rPr>
+          <w:noProof/>
+        </w:rPr>
+        <w:drawing>
+          <wp:inline distT="0" distB="0" distL="0" distR="0" wp14:anchorId="21F641BE" wp14:editId="7F44E60B">
+            <wp:extent cx="2752725" cy="2809875"/>
+            <wp:effectExtent l="0" t="0" r="9525" b="9525"/>
+            <wp:docPr id="17" name="그림 17"/>
+            <wp:cNvGraphicFramePr>
+              <a:graphicFrameLocks xmlns:a="http://schemas.openxmlformats.org/drawingml/2006/main" noChangeAspect="1"/>
+            </wp:cNvGraphicFramePr>
+            <a:graphic xmlns:a="http://schemas.openxmlformats.org/drawingml/2006/main">
+              <a:graphicData uri="http://schemas.openxmlformats.org/drawingml/2006/picture">
+                <pic:pic xmlns:pic="http://schemas.openxmlformats.org/drawingml/2006/picture">
+                  <pic:nvPicPr>
+                    <pic:cNvPr id="1" name=""/>
+                    <pic:cNvPicPr/>
+                  </pic:nvPicPr>
+                  <pic:blipFill>
+                    <a:blip r:embed="rId20"/>
+                    <a:stretch>
+                      <a:fillRect/>
+                    </a:stretch>
+                  </pic:blipFill>
+                  <pic:spPr>
+                    <a:xfrm>
+                      <a:off x="0" y="0"/>
+                      <a:ext cx="2752725" cy="2809875"/>
+                    </a:xfrm>
+                    <a:prstGeom prst="rect">
+                      <a:avLst/>
+                    </a:prstGeom>
+                  </pic:spPr>
+                </pic:pic>
+              </a:graphicData>
+            </a:graphic>
+          </wp:inline>
+        </w:drawing>
+      </w:r>
+    </w:p>
+    <w:p>
+      <w:pPr>
+        <w:spacing w:line="240" w:lineRule="auto"/>
+        <w:rPr>
+          <w:rFonts w:eastAsia="바탕" w:cstheme="minorHAnsi" w:hint="eastAsia"/>
+        </w:rPr>
+      </w:pPr>
     </w:p>
     <w:p>
       <w:pPr>
@@ -1112,6 +1901,118 @@
     </w:lvl>
   </w:abstractNum>
   <w:abstractNum w:abstractNumId="11" w15:restartNumberingAfterBreak="0">
+    <w:nsid w:val="06731622"/>
+    <w:multiLevelType w:val="hybridMultilevel"/>
+    <w:tmpl w:val="525C2A00"/>
+    <w:lvl w:ilvl="0" w:tplc="C3504E9E">
+      <w:numFmt w:val="bullet"/>
+      <w:lvlText w:val=""/>
+      <w:lvlJc w:val="left"/>
+      <w:pPr>
+        <w:ind w:left="1080" w:hanging="360"/>
+      </w:pPr>
+      <w:rPr>
+        <w:rFonts w:ascii="Wingdings" w:eastAsia="바탕" w:hAnsi="Wingdings" w:cstheme="minorHAnsi" w:hint="default"/>
+      </w:rPr>
+    </w:lvl>
+    <w:lvl w:ilvl="1" w:tplc="04090003" w:tentative="1">
+      <w:start w:val="1"/>
+      <w:numFmt w:val="bullet"/>
+      <w:lvlText w:val=""/>
+      <w:lvlJc w:val="left"/>
+      <w:pPr>
+        <w:ind w:left="1520" w:hanging="400"/>
+      </w:pPr>
+      <w:rPr>
+        <w:rFonts w:ascii="Wingdings" w:hAnsi="Wingdings" w:hint="default"/>
+      </w:rPr>
+    </w:lvl>
+    <w:lvl w:ilvl="2" w:tplc="04090005" w:tentative="1">
+      <w:start w:val="1"/>
+      <w:numFmt w:val="bullet"/>
+      <w:lvlText w:val=""/>
+      <w:lvlJc w:val="left"/>
+      <w:pPr>
+        <w:ind w:left="1920" w:hanging="400"/>
+      </w:pPr>
+      <w:rPr>
+        <w:rFonts w:ascii="Wingdings" w:hAnsi="Wingdings" w:hint="default"/>
+      </w:rPr>
+    </w:lvl>
+    <w:lvl w:ilvl="3" w:tplc="04090001" w:tentative="1">
+      <w:start w:val="1"/>
+      <w:numFmt w:val="bullet"/>
+      <w:lvlText w:val=""/>
+      <w:lvlJc w:val="left"/>
+      <w:pPr>
+        <w:ind w:left="2320" w:hanging="400"/>
+      </w:pPr>
+      <w:rPr>
+        <w:rFonts w:ascii="Wingdings" w:hAnsi="Wingdings" w:hint="default"/>
+      </w:rPr>
+    </w:lvl>
+    <w:lvl w:ilvl="4" w:tplc="04090003" w:tentative="1">
+      <w:start w:val="1"/>
+      <w:numFmt w:val="bullet"/>
+      <w:lvlText w:val=""/>
+      <w:lvlJc w:val="left"/>
+      <w:pPr>
+        <w:ind w:left="2720" w:hanging="400"/>
+      </w:pPr>
+      <w:rPr>
+        <w:rFonts w:ascii="Wingdings" w:hAnsi="Wingdings" w:hint="default"/>
+      </w:rPr>
+    </w:lvl>
+    <w:lvl w:ilvl="5" w:tplc="04090005" w:tentative="1">
+      <w:start w:val="1"/>
+      <w:numFmt w:val="bullet"/>
+      <w:lvlText w:val=""/>
+      <w:lvlJc w:val="left"/>
+      <w:pPr>
+        <w:ind w:left="3120" w:hanging="400"/>
+      </w:pPr>
+      <w:rPr>
+        <w:rFonts w:ascii="Wingdings" w:hAnsi="Wingdings" w:hint="default"/>
+      </w:rPr>
+    </w:lvl>
+    <w:lvl w:ilvl="6" w:tplc="04090001" w:tentative="1">
+      <w:start w:val="1"/>
+      <w:numFmt w:val="bullet"/>
+      <w:lvlText w:val=""/>
+      <w:lvlJc w:val="left"/>
+      <w:pPr>
+        <w:ind w:left="3520" w:hanging="400"/>
+      </w:pPr>
+      <w:rPr>
+        <w:rFonts w:ascii="Wingdings" w:hAnsi="Wingdings" w:hint="default"/>
+      </w:rPr>
+    </w:lvl>
+    <w:lvl w:ilvl="7" w:tplc="04090003" w:tentative="1">
+      <w:start w:val="1"/>
+      <w:numFmt w:val="bullet"/>
+      <w:lvlText w:val=""/>
+      <w:lvlJc w:val="left"/>
+      <w:pPr>
+        <w:ind w:left="3920" w:hanging="400"/>
+      </w:pPr>
+      <w:rPr>
+        <w:rFonts w:ascii="Wingdings" w:hAnsi="Wingdings" w:hint="default"/>
+      </w:rPr>
+    </w:lvl>
+    <w:lvl w:ilvl="8" w:tplc="04090005" w:tentative="1">
+      <w:start w:val="1"/>
+      <w:numFmt w:val="bullet"/>
+      <w:lvlText w:val=""/>
+      <w:lvlJc w:val="left"/>
+      <w:pPr>
+        <w:ind w:left="4320" w:hanging="400"/>
+      </w:pPr>
+      <w:rPr>
+        <w:rFonts w:ascii="Wingdings" w:hAnsi="Wingdings" w:hint="default"/>
+      </w:rPr>
+    </w:lvl>
+  </w:abstractNum>
+  <w:abstractNum w:abstractNumId="12" w15:restartNumberingAfterBreak="0">
     <w:nsid w:val="1245047C"/>
     <w:multiLevelType w:val="hybridMultilevel"/>
     <w:tmpl w:val="72105974"/>
@@ -1202,7 +2103,7 @@
       </w:pPr>
     </w:lvl>
   </w:abstractNum>
-  <w:abstractNum w:abstractNumId="12" w15:restartNumberingAfterBreak="0">
+  <w:abstractNum w:abstractNumId="13" w15:restartNumberingAfterBreak="0">
     <w:nsid w:val="1A707228"/>
     <w:multiLevelType w:val="multilevel"/>
     <w:tmpl w:val="0409001D"/>
@@ -1288,7 +2189,233 @@
       </w:pPr>
     </w:lvl>
   </w:abstractNum>
-  <w:abstractNum w:abstractNumId="13" w15:restartNumberingAfterBreak="0">
+  <w:abstractNum w:abstractNumId="14" w15:restartNumberingAfterBreak="0">
+    <w:nsid w:val="1A9F7694"/>
+    <w:multiLevelType w:val="hybridMultilevel"/>
+    <w:tmpl w:val="CACC7A4E"/>
+    <w:lvl w:ilvl="0" w:tplc="26947802">
+      <w:start w:val="1"/>
+      <w:numFmt w:val="bullet"/>
+      <w:lvlText w:val=""/>
+      <w:lvlJc w:val="left"/>
+      <w:pPr>
+        <w:ind w:left="1120" w:hanging="400"/>
+      </w:pPr>
+      <w:rPr>
+        <w:rFonts w:ascii="Wingdings" w:hAnsi="Wingdings" w:hint="default"/>
+      </w:rPr>
+    </w:lvl>
+    <w:lvl w:ilvl="1" w:tplc="04090003" w:tentative="1">
+      <w:start w:val="1"/>
+      <w:numFmt w:val="bullet"/>
+      <w:lvlText w:val=""/>
+      <w:lvlJc w:val="left"/>
+      <w:pPr>
+        <w:ind w:left="1520" w:hanging="400"/>
+      </w:pPr>
+      <w:rPr>
+        <w:rFonts w:ascii="Wingdings" w:hAnsi="Wingdings" w:hint="default"/>
+      </w:rPr>
+    </w:lvl>
+    <w:lvl w:ilvl="2" w:tplc="04090005" w:tentative="1">
+      <w:start w:val="1"/>
+      <w:numFmt w:val="bullet"/>
+      <w:lvlText w:val=""/>
+      <w:lvlJc w:val="left"/>
+      <w:pPr>
+        <w:ind w:left="1920" w:hanging="400"/>
+      </w:pPr>
+      <w:rPr>
+        <w:rFonts w:ascii="Wingdings" w:hAnsi="Wingdings" w:hint="default"/>
+      </w:rPr>
+    </w:lvl>
+    <w:lvl w:ilvl="3" w:tplc="04090001" w:tentative="1">
+      <w:start w:val="1"/>
+      <w:numFmt w:val="bullet"/>
+      <w:lvlText w:val=""/>
+      <w:lvlJc w:val="left"/>
+      <w:pPr>
+        <w:ind w:left="2320" w:hanging="400"/>
+      </w:pPr>
+      <w:rPr>
+        <w:rFonts w:ascii="Wingdings" w:hAnsi="Wingdings" w:hint="default"/>
+      </w:rPr>
+    </w:lvl>
+    <w:lvl w:ilvl="4" w:tplc="04090003" w:tentative="1">
+      <w:start w:val="1"/>
+      <w:numFmt w:val="bullet"/>
+      <w:lvlText w:val=""/>
+      <w:lvlJc w:val="left"/>
+      <w:pPr>
+        <w:ind w:left="2720" w:hanging="400"/>
+      </w:pPr>
+      <w:rPr>
+        <w:rFonts w:ascii="Wingdings" w:hAnsi="Wingdings" w:hint="default"/>
+      </w:rPr>
+    </w:lvl>
+    <w:lvl w:ilvl="5" w:tplc="04090005" w:tentative="1">
+      <w:start w:val="1"/>
+      <w:numFmt w:val="bullet"/>
+      <w:lvlText w:val=""/>
+      <w:lvlJc w:val="left"/>
+      <w:pPr>
+        <w:ind w:left="3120" w:hanging="400"/>
+      </w:pPr>
+      <w:rPr>
+        <w:rFonts w:ascii="Wingdings" w:hAnsi="Wingdings" w:hint="default"/>
+      </w:rPr>
+    </w:lvl>
+    <w:lvl w:ilvl="6" w:tplc="04090001" w:tentative="1">
+      <w:start w:val="1"/>
+      <w:numFmt w:val="bullet"/>
+      <w:lvlText w:val=""/>
+      <w:lvlJc w:val="left"/>
+      <w:pPr>
+        <w:ind w:left="3520" w:hanging="400"/>
+      </w:pPr>
+      <w:rPr>
+        <w:rFonts w:ascii="Wingdings" w:hAnsi="Wingdings" w:hint="default"/>
+      </w:rPr>
+    </w:lvl>
+    <w:lvl w:ilvl="7" w:tplc="04090003" w:tentative="1">
+      <w:start w:val="1"/>
+      <w:numFmt w:val="bullet"/>
+      <w:lvlText w:val=""/>
+      <w:lvlJc w:val="left"/>
+      <w:pPr>
+        <w:ind w:left="3920" w:hanging="400"/>
+      </w:pPr>
+      <w:rPr>
+        <w:rFonts w:ascii="Wingdings" w:hAnsi="Wingdings" w:hint="default"/>
+      </w:rPr>
+    </w:lvl>
+    <w:lvl w:ilvl="8" w:tplc="04090005" w:tentative="1">
+      <w:start w:val="1"/>
+      <w:numFmt w:val="bullet"/>
+      <w:lvlText w:val=""/>
+      <w:lvlJc w:val="left"/>
+      <w:pPr>
+        <w:ind w:left="4320" w:hanging="400"/>
+      </w:pPr>
+      <w:rPr>
+        <w:rFonts w:ascii="Wingdings" w:hAnsi="Wingdings" w:hint="default"/>
+      </w:rPr>
+    </w:lvl>
+  </w:abstractNum>
+  <w:abstractNum w:abstractNumId="15" w15:restartNumberingAfterBreak="0">
+    <w:nsid w:val="1ABD7DE4"/>
+    <w:multiLevelType w:val="hybridMultilevel"/>
+    <w:tmpl w:val="D9B223EE"/>
+    <w:lvl w:ilvl="0" w:tplc="26947802">
+      <w:start w:val="1"/>
+      <w:numFmt w:val="bullet"/>
+      <w:lvlText w:val=""/>
+      <w:lvlJc w:val="left"/>
+      <w:pPr>
+        <w:ind w:left="1160" w:hanging="400"/>
+      </w:pPr>
+      <w:rPr>
+        <w:rFonts w:ascii="Wingdings" w:hAnsi="Wingdings" w:hint="default"/>
+      </w:rPr>
+    </w:lvl>
+    <w:lvl w:ilvl="1" w:tplc="04090003" w:tentative="1">
+      <w:start w:val="1"/>
+      <w:numFmt w:val="bullet"/>
+      <w:lvlText w:val=""/>
+      <w:lvlJc w:val="left"/>
+      <w:pPr>
+        <w:ind w:left="1560" w:hanging="400"/>
+      </w:pPr>
+      <w:rPr>
+        <w:rFonts w:ascii="Wingdings" w:hAnsi="Wingdings" w:hint="default"/>
+      </w:rPr>
+    </w:lvl>
+    <w:lvl w:ilvl="2" w:tplc="04090005" w:tentative="1">
+      <w:start w:val="1"/>
+      <w:numFmt w:val="bullet"/>
+      <w:lvlText w:val=""/>
+      <w:lvlJc w:val="left"/>
+      <w:pPr>
+        <w:ind w:left="1960" w:hanging="400"/>
+      </w:pPr>
+      <w:rPr>
+        <w:rFonts w:ascii="Wingdings" w:hAnsi="Wingdings" w:hint="default"/>
+      </w:rPr>
+    </w:lvl>
+    <w:lvl w:ilvl="3" w:tplc="04090001" w:tentative="1">
+      <w:start w:val="1"/>
+      <w:numFmt w:val="bullet"/>
+      <w:lvlText w:val=""/>
+      <w:lvlJc w:val="left"/>
+      <w:pPr>
+        <w:ind w:left="2360" w:hanging="400"/>
+      </w:pPr>
+      <w:rPr>
+        <w:rFonts w:ascii="Wingdings" w:hAnsi="Wingdings" w:hint="default"/>
+      </w:rPr>
+    </w:lvl>
+    <w:lvl w:ilvl="4" w:tplc="04090003" w:tentative="1">
+      <w:start w:val="1"/>
+      <w:numFmt w:val="bullet"/>
+      <w:lvlText w:val=""/>
+      <w:lvlJc w:val="left"/>
+      <w:pPr>
+        <w:ind w:left="2760" w:hanging="400"/>
+      </w:pPr>
+      <w:rPr>
+        <w:rFonts w:ascii="Wingdings" w:hAnsi="Wingdings" w:hint="default"/>
+      </w:rPr>
+    </w:lvl>
+    <w:lvl w:ilvl="5" w:tplc="04090005" w:tentative="1">
+      <w:start w:val="1"/>
+      <w:numFmt w:val="bullet"/>
+      <w:lvlText w:val=""/>
+      <w:lvlJc w:val="left"/>
+      <w:pPr>
+        <w:ind w:left="3160" w:hanging="400"/>
+      </w:pPr>
+      <w:rPr>
+        <w:rFonts w:ascii="Wingdings" w:hAnsi="Wingdings" w:hint="default"/>
+      </w:rPr>
+    </w:lvl>
+    <w:lvl w:ilvl="6" w:tplc="04090001" w:tentative="1">
+      <w:start w:val="1"/>
+      <w:numFmt w:val="bullet"/>
+      <w:lvlText w:val=""/>
+      <w:lvlJc w:val="left"/>
+      <w:pPr>
+        <w:ind w:left="3560" w:hanging="400"/>
+      </w:pPr>
+      <w:rPr>
+        <w:rFonts w:ascii="Wingdings" w:hAnsi="Wingdings" w:hint="default"/>
+      </w:rPr>
+    </w:lvl>
+    <w:lvl w:ilvl="7" w:tplc="04090003" w:tentative="1">
+      <w:start w:val="1"/>
+      <w:numFmt w:val="bullet"/>
+      <w:lvlText w:val=""/>
+      <w:lvlJc w:val="left"/>
+      <w:pPr>
+        <w:ind w:left="3960" w:hanging="400"/>
+      </w:pPr>
+      <w:rPr>
+        <w:rFonts w:ascii="Wingdings" w:hAnsi="Wingdings" w:hint="default"/>
+      </w:rPr>
+    </w:lvl>
+    <w:lvl w:ilvl="8" w:tplc="04090005" w:tentative="1">
+      <w:start w:val="1"/>
+      <w:numFmt w:val="bullet"/>
+      <w:lvlText w:val=""/>
+      <w:lvlJc w:val="left"/>
+      <w:pPr>
+        <w:ind w:left="4360" w:hanging="400"/>
+      </w:pPr>
+      <w:rPr>
+        <w:rFonts w:ascii="Wingdings" w:hAnsi="Wingdings" w:hint="default"/>
+      </w:rPr>
+    </w:lvl>
+  </w:abstractNum>
+  <w:abstractNum w:abstractNumId="16" w15:restartNumberingAfterBreak="0">
     <w:nsid w:val="1DEB6669"/>
     <w:multiLevelType w:val="hybridMultilevel"/>
     <w:tmpl w:val="0DCCC414"/>
@@ -1379,7 +2506,7 @@
       </w:pPr>
     </w:lvl>
   </w:abstractNum>
-  <w:abstractNum w:abstractNumId="14" w15:restartNumberingAfterBreak="0">
+  <w:abstractNum w:abstractNumId="17" w15:restartNumberingAfterBreak="0">
     <w:nsid w:val="229E3C4C"/>
     <w:multiLevelType w:val="hybridMultilevel"/>
     <w:tmpl w:val="6256DC96"/>
@@ -1470,7 +2597,7 @@
       </w:pPr>
     </w:lvl>
   </w:abstractNum>
-  <w:abstractNum w:abstractNumId="15" w15:restartNumberingAfterBreak="0">
+  <w:abstractNum w:abstractNumId="18" w15:restartNumberingAfterBreak="0">
     <w:nsid w:val="2DB07618"/>
     <w:multiLevelType w:val="multilevel"/>
     <w:tmpl w:val="A3C8CF72"/>
@@ -1557,7 +2684,7 @@
       </w:pPr>
     </w:lvl>
   </w:abstractNum>
-  <w:abstractNum w:abstractNumId="16" w15:restartNumberingAfterBreak="0">
+  <w:abstractNum w:abstractNumId="19" w15:restartNumberingAfterBreak="0">
     <w:nsid w:val="3759116A"/>
     <w:multiLevelType w:val="hybridMultilevel"/>
     <w:tmpl w:val="70C46FE6"/>
@@ -1670,7 +2797,7 @@
       </w:rPr>
     </w:lvl>
   </w:abstractNum>
-  <w:abstractNum w:abstractNumId="17" w15:restartNumberingAfterBreak="0">
+  <w:abstractNum w:abstractNumId="20" w15:restartNumberingAfterBreak="0">
     <w:nsid w:val="38420BD8"/>
     <w:multiLevelType w:val="hybridMultilevel"/>
     <w:tmpl w:val="36A25998"/>
@@ -1759,7 +2886,7 @@
       </w:pPr>
     </w:lvl>
   </w:abstractNum>
-  <w:abstractNum w:abstractNumId="18" w15:restartNumberingAfterBreak="0">
+  <w:abstractNum w:abstractNumId="21" w15:restartNumberingAfterBreak="0">
     <w:nsid w:val="3E4A6A53"/>
     <w:multiLevelType w:val="multilevel"/>
     <w:tmpl w:val="0409001D"/>
@@ -1845,7 +2972,7 @@
       </w:pPr>
     </w:lvl>
   </w:abstractNum>
-  <w:abstractNum w:abstractNumId="19" w15:restartNumberingAfterBreak="0">
+  <w:abstractNum w:abstractNumId="22" w15:restartNumberingAfterBreak="0">
     <w:nsid w:val="49BD0CE8"/>
     <w:multiLevelType w:val="multilevel"/>
     <w:tmpl w:val="D0504188"/>
@@ -1932,7 +3059,7 @@
       </w:pPr>
     </w:lvl>
   </w:abstractNum>
-  <w:abstractNum w:abstractNumId="20" w15:restartNumberingAfterBreak="0">
+  <w:abstractNum w:abstractNumId="23" w15:restartNumberingAfterBreak="0">
     <w:nsid w:val="4D8B24FE"/>
     <w:multiLevelType w:val="hybridMultilevel"/>
     <w:tmpl w:val="49F48650"/>
@@ -2044,7 +3171,7 @@
       </w:rPr>
     </w:lvl>
   </w:abstractNum>
-  <w:abstractNum w:abstractNumId="21" w15:restartNumberingAfterBreak="0">
+  <w:abstractNum w:abstractNumId="24" w15:restartNumberingAfterBreak="0">
     <w:nsid w:val="4ED220E0"/>
     <w:multiLevelType w:val="hybridMultilevel"/>
     <w:tmpl w:val="D39E00B8"/>
@@ -2135,7 +3262,7 @@
       </w:pPr>
     </w:lvl>
   </w:abstractNum>
-  <w:abstractNum w:abstractNumId="22" w15:restartNumberingAfterBreak="0">
+  <w:abstractNum w:abstractNumId="25" w15:restartNumberingAfterBreak="0">
     <w:nsid w:val="54C549E5"/>
     <w:multiLevelType w:val="multilevel"/>
     <w:tmpl w:val="0409001F"/>
@@ -2221,7 +3348,7 @@
       </w:pPr>
     </w:lvl>
   </w:abstractNum>
-  <w:abstractNum w:abstractNumId="23" w15:restartNumberingAfterBreak="0">
+  <w:abstractNum w:abstractNumId="26" w15:restartNumberingAfterBreak="0">
     <w:nsid w:val="59BC4956"/>
     <w:multiLevelType w:val="multilevel"/>
     <w:tmpl w:val="4572ABF8"/>
@@ -2335,13 +3462,13 @@
       </w:rPr>
     </w:lvl>
   </w:abstractNum>
-  <w:abstractNum w:abstractNumId="24" w15:restartNumberingAfterBreak="0">
+  <w:abstractNum w:abstractNumId="27" w15:restartNumberingAfterBreak="0">
     <w:nsid w:val="5B1B5787"/>
     <w:multiLevelType w:val="multilevel"/>
     <w:tmpl w:val="4572ABF8"/>
     <w:numStyleLink w:val="MLA"/>
   </w:abstractNum>
-  <w:abstractNum w:abstractNumId="25" w15:restartNumberingAfterBreak="0">
+  <w:abstractNum w:abstractNumId="28" w15:restartNumberingAfterBreak="0">
     <w:nsid w:val="5DCB7697"/>
     <w:multiLevelType w:val="hybridMultilevel"/>
     <w:tmpl w:val="BBC4FE12"/>
@@ -2454,7 +3581,7 @@
       </w:rPr>
     </w:lvl>
   </w:abstractNum>
-  <w:abstractNum w:abstractNumId="26" w15:restartNumberingAfterBreak="0">
+  <w:abstractNum w:abstractNumId="29" w15:restartNumberingAfterBreak="0">
     <w:nsid w:val="5F2B2DE1"/>
     <w:multiLevelType w:val="multilevel"/>
     <w:tmpl w:val="04090023"/>
@@ -2541,7 +3668,7 @@
       </w:pPr>
     </w:lvl>
   </w:abstractNum>
-  <w:abstractNum w:abstractNumId="27" w15:restartNumberingAfterBreak="0">
+  <w:abstractNum w:abstractNumId="30" w15:restartNumberingAfterBreak="0">
     <w:nsid w:val="6AAF033E"/>
     <w:multiLevelType w:val="multilevel"/>
     <w:tmpl w:val="0409001F"/>
@@ -2627,7 +3754,7 @@
       </w:pPr>
     </w:lvl>
   </w:abstractNum>
-  <w:abstractNum w:abstractNumId="28" w15:restartNumberingAfterBreak="0">
+  <w:abstractNum w:abstractNumId="31" w15:restartNumberingAfterBreak="0">
     <w:nsid w:val="6ADD6D14"/>
     <w:multiLevelType w:val="hybridMultilevel"/>
     <w:tmpl w:val="ED3CCBF8"/>
@@ -2716,7 +3843,7 @@
       </w:pPr>
     </w:lvl>
   </w:abstractNum>
-  <w:abstractNum w:abstractNumId="29" w15:restartNumberingAfterBreak="0">
+  <w:abstractNum w:abstractNumId="32" w15:restartNumberingAfterBreak="0">
     <w:nsid w:val="6C3170EB"/>
     <w:multiLevelType w:val="hybridMultilevel"/>
     <w:tmpl w:val="8D405B92"/>
@@ -2807,7 +3934,7 @@
       </w:pPr>
     </w:lvl>
   </w:abstractNum>
-  <w:abstractNum w:abstractNumId="30" w15:restartNumberingAfterBreak="0">
+  <w:abstractNum w:abstractNumId="33" w15:restartNumberingAfterBreak="0">
     <w:nsid w:val="6F210396"/>
     <w:multiLevelType w:val="hybridMultilevel"/>
     <w:tmpl w:val="8D7C3440"/>
@@ -2920,7 +4047,7 @@
       </w:rPr>
     </w:lvl>
   </w:abstractNum>
-  <w:abstractNum w:abstractNumId="31" w15:restartNumberingAfterBreak="0">
+  <w:abstractNum w:abstractNumId="34" w15:restartNumberingAfterBreak="0">
     <w:nsid w:val="7A392C97"/>
     <w:multiLevelType w:val="multilevel"/>
     <w:tmpl w:val="0409001D"/>
@@ -3037,70 +4164,79 @@
     <w:abstractNumId w:val="0"/>
   </w:num>
   <w:num w:numId="11">
-    <w:abstractNumId w:val="14"/>
+    <w:abstractNumId w:val="17"/>
   </w:num>
   <w:num w:numId="12">
-    <w:abstractNumId w:val="23"/>
+    <w:abstractNumId w:val="26"/>
   </w:num>
   <w:num w:numId="13">
-    <w:abstractNumId w:val="24"/>
+    <w:abstractNumId w:val="27"/>
   </w:num>
   <w:num w:numId="14">
-    <w:abstractNumId w:val="18"/>
+    <w:abstractNumId w:val="21"/>
   </w:num>
   <w:num w:numId="15">
-    <w:abstractNumId w:val="27"/>
+    <w:abstractNumId w:val="30"/>
   </w:num>
   <w:num w:numId="16">
-    <w:abstractNumId w:val="22"/>
+    <w:abstractNumId w:val="25"/>
   </w:num>
   <w:num w:numId="17">
-    <w:abstractNumId w:val="12"/>
+    <w:abstractNumId w:val="13"/>
   </w:num>
   <w:num w:numId="18">
     <w:abstractNumId w:val="10"/>
   </w:num>
   <w:num w:numId="19">
+    <w:abstractNumId w:val="22"/>
+  </w:num>
+  <w:num w:numId="20">
+    <w:abstractNumId w:val="34"/>
+  </w:num>
+  <w:num w:numId="21">
+    <w:abstractNumId w:val="18"/>
+  </w:num>
+  <w:num w:numId="22">
+    <w:abstractNumId w:val="29"/>
+  </w:num>
+  <w:num w:numId="23">
+    <w:abstractNumId w:val="23"/>
+  </w:num>
+  <w:num w:numId="24">
+    <w:abstractNumId w:val="20"/>
+  </w:num>
+  <w:num w:numId="25">
+    <w:abstractNumId w:val="31"/>
+  </w:num>
+  <w:num w:numId="26">
+    <w:abstractNumId w:val="12"/>
+  </w:num>
+  <w:num w:numId="27">
+    <w:abstractNumId w:val="28"/>
+  </w:num>
+  <w:num w:numId="28">
+    <w:abstractNumId w:val="16"/>
+  </w:num>
+  <w:num w:numId="29">
     <w:abstractNumId w:val="19"/>
   </w:num>
-  <w:num w:numId="20">
-    <w:abstractNumId w:val="31"/>
+  <w:num w:numId="30">
+    <w:abstractNumId w:val="24"/>
   </w:num>
-  <w:num w:numId="21">
-    <w:abstractNumId w:val="15"/>
+  <w:num w:numId="31">
+    <w:abstractNumId w:val="32"/>
   </w:num>
-  <w:num w:numId="22">
-    <w:abstractNumId w:val="26"/>
+  <w:num w:numId="32">
+    <w:abstractNumId w:val="33"/>
   </w:num>
-  <w:num w:numId="23">
-    <w:abstractNumId w:val="20"/>
-  </w:num>
-  <w:num w:numId="24">
-    <w:abstractNumId w:val="17"/>
-  </w:num>
-  <w:num w:numId="25">
-    <w:abstractNumId w:val="28"/>
-  </w:num>
-  <w:num w:numId="26">
+  <w:num w:numId="33">
     <w:abstractNumId w:val="11"/>
   </w:num>
-  <w:num w:numId="27">
-    <w:abstractNumId w:val="25"/>
+  <w:num w:numId="34">
+    <w:abstractNumId w:val="14"/>
   </w:num>
-  <w:num w:numId="28">
-    <w:abstractNumId w:val="13"/>
-  </w:num>
-  <w:num w:numId="29">
-    <w:abstractNumId w:val="16"/>
-  </w:num>
-  <w:num w:numId="30">
-    <w:abstractNumId w:val="21"/>
-  </w:num>
-  <w:num w:numId="31">
-    <w:abstractNumId w:val="29"/>
-  </w:num>
-  <w:num w:numId="32">
-    <w:abstractNumId w:val="30"/>
+  <w:num w:numId="35">
+    <w:abstractNumId w:val="15"/>
   </w:num>
 </w:numbering>
 </file>
@@ -5664,7 +6800,7 @@
 </file>
 
 <file path=customXml/itemProps2.xml><?xml version="1.0" encoding="utf-8"?>
-<ds:datastoreItem xmlns:ds="http://schemas.openxmlformats.org/officeDocument/2006/customXml" ds:itemID="{62BEE1F0-D9C0-410C-82A5-B132F848773F}">
+<ds:datastoreItem xmlns:ds="http://schemas.openxmlformats.org/officeDocument/2006/customXml" ds:itemID="{C57D2D17-E4D3-4BEF-A2BF-0B3DF9C27D37}">
   <ds:schemaRefs>
     <ds:schemaRef ds:uri="http://schemas.openxmlformats.org/officeDocument/2006/bibliography"/>
   </ds:schemaRefs>

</xml_diff>

<commit_message>
Mod submission files #2
</commit_message>
<xml_diff>
--- a/HW3/HW3_majorityrule_20205096_ChaelinKim.docx
+++ b/HW3/HW3_majorityrule_20205096_ChaelinKim.docx
@@ -251,9 +251,9 @@
           <w:noProof/>
         </w:rPr>
         <w:drawing>
-          <wp:inline distT="0" distB="0" distL="0" distR="0" wp14:anchorId="6F06603C" wp14:editId="5C807AE6">
-            <wp:extent cx="2753797" cy="2623931"/>
-            <wp:effectExtent l="0" t="0" r="8890" b="5080"/>
+          <wp:inline distT="0" distB="0" distL="0" distR="0" wp14:anchorId="6F06603C" wp14:editId="0CD7A4E1">
+            <wp:extent cx="2495107" cy="2377440"/>
+            <wp:effectExtent l="0" t="0" r="635" b="3810"/>
             <wp:docPr id="18" name="그림 18"/>
             <wp:cNvGraphicFramePr>
               <a:graphicFrameLocks xmlns:a="http://schemas.openxmlformats.org/drawingml/2006/main" noChangeAspect="1"/>
@@ -281,7 +281,7 @@
                   <pic:spPr bwMode="auto">
                     <a:xfrm>
                       <a:off x="0" y="0"/>
-                      <a:ext cx="2758310" cy="2628231"/>
+                      <a:ext cx="2508209" cy="2389924"/>
                     </a:xfrm>
                     <a:prstGeom prst="rect">
                       <a:avLst/>
@@ -307,7 +307,7 @@
       <w:pPr>
         <w:spacing w:line="240" w:lineRule="auto"/>
         <w:rPr>
-          <w:rFonts w:eastAsia="바탕" w:cstheme="minorHAnsi" w:hint="eastAsia"/>
+          <w:rFonts w:eastAsia="바탕" w:cstheme="minorHAnsi"/>
           <w:b/>
         </w:rPr>
       </w:pPr>
@@ -347,9 +347,9 @@
           <w:noProof/>
         </w:rPr>
         <w:drawing>
-          <wp:inline distT="0" distB="0" distL="0" distR="0" wp14:anchorId="1F0A6ADE" wp14:editId="472ACF67">
-            <wp:extent cx="3784820" cy="1654360"/>
-            <wp:effectExtent l="0" t="0" r="6350" b="3175"/>
+          <wp:inline distT="0" distB="0" distL="0" distR="0" wp14:anchorId="1F0A6ADE" wp14:editId="0BB013B4">
+            <wp:extent cx="4134678" cy="1807285"/>
+            <wp:effectExtent l="0" t="0" r="0" b="2540"/>
             <wp:docPr id="19" name="그림 19"/>
             <wp:cNvGraphicFramePr>
               <a:graphicFrameLocks xmlns:a="http://schemas.openxmlformats.org/drawingml/2006/main" noChangeAspect="1"/>
@@ -377,7 +377,7 @@
                   <pic:spPr bwMode="auto">
                     <a:xfrm>
                       <a:off x="0" y="0"/>
-                      <a:ext cx="3816008" cy="1667993"/>
+                      <a:ext cx="4195195" cy="1833737"/>
                     </a:xfrm>
                     <a:prstGeom prst="rect">
                       <a:avLst/>
@@ -398,13 +398,15 @@
           </wp:inline>
         </w:drawing>
       </w:r>
+      <w:bookmarkStart w:id="0" w:name="_GoBack"/>
+      <w:bookmarkEnd w:id="0"/>
     </w:p>
     <w:p>
       <w:pPr>
         <w:spacing w:line="240" w:lineRule="auto"/>
         <w:ind w:left="800" w:firstLine="0"/>
         <w:rPr>
-          <w:rFonts w:eastAsia="바탕" w:cstheme="minorHAnsi" w:hint="eastAsia"/>
+          <w:rFonts w:eastAsia="바탕" w:cstheme="minorHAnsi"/>
           <w:b/>
         </w:rPr>
       </w:pPr>
@@ -419,7 +421,7 @@
         <w:spacing w:line="240" w:lineRule="auto"/>
         <w:ind w:leftChars="0"/>
         <w:rPr>
-          <w:rFonts w:eastAsia="바탕" w:cstheme="minorHAnsi" w:hint="eastAsia"/>
+          <w:rFonts w:eastAsia="바탕" w:cstheme="minorHAnsi"/>
           <w:b/>
         </w:rPr>
       </w:pPr>
@@ -779,7 +781,7 @@
       <w:pPr>
         <w:spacing w:line="240" w:lineRule="auto"/>
         <w:rPr>
-          <w:rFonts w:eastAsia="바탕" w:cstheme="minorHAnsi" w:hint="eastAsia"/>
+          <w:rFonts w:eastAsia="바탕" w:cstheme="minorHAnsi"/>
           <w:b/>
           <w:color w:val="0065B0"/>
           <w:sz w:val="28"/>
@@ -1073,7 +1075,7 @@
         <w:spacing w:line="240" w:lineRule="auto"/>
         <w:ind w:firstLine="400"/>
         <w:rPr>
-          <w:rFonts w:eastAsia="바탕" w:cstheme="minorHAnsi" w:hint="eastAsia"/>
+          <w:rFonts w:eastAsia="바탕" w:cstheme="minorHAnsi"/>
           <w:b/>
           <w:color w:val="0065B0"/>
           <w:sz w:val="28"/>
@@ -1172,7 +1174,7 @@
       <w:pPr>
         <w:spacing w:line="240" w:lineRule="auto"/>
         <w:rPr>
-          <w:rFonts w:eastAsia="바탕" w:cstheme="minorHAnsi" w:hint="eastAsia"/>
+          <w:rFonts w:eastAsia="바탕" w:cstheme="minorHAnsi"/>
         </w:rPr>
       </w:pPr>
     </w:p>
@@ -1216,7 +1218,7 @@
         <w:spacing w:line="240" w:lineRule="auto"/>
         <w:jc w:val="center"/>
         <w:rPr>
-          <w:rFonts w:eastAsia="바탕" w:cstheme="minorHAnsi" w:hint="eastAsia"/>
+          <w:rFonts w:eastAsia="바탕" w:cstheme="minorHAnsi"/>
         </w:rPr>
       </w:pPr>
       <w:r>
@@ -1301,7 +1303,7 @@
       <w:pPr>
         <w:spacing w:line="240" w:lineRule="auto"/>
         <w:rPr>
-          <w:rFonts w:eastAsia="바탕" w:cstheme="minorHAnsi" w:hint="eastAsia"/>
+          <w:rFonts w:eastAsia="바탕" w:cstheme="minorHAnsi"/>
         </w:rPr>
       </w:pPr>
       <w:r>
@@ -1390,8 +1392,6 @@
         </w:rPr>
         <w:t>mathematics,</w:t>
       </w:r>
-      <w:bookmarkStart w:id="0" w:name="_GoBack"/>
-      <w:bookmarkEnd w:id="0"/>
     </w:p>
     <w:p>
       <w:pPr>
@@ -1542,7 +1542,7 @@
       <w:pPr>
         <w:spacing w:line="240" w:lineRule="auto"/>
         <w:rPr>
-          <w:rFonts w:eastAsia="바탕" w:cstheme="minorHAnsi" w:hint="eastAsia"/>
+          <w:rFonts w:eastAsia="바탕" w:cstheme="minorHAnsi"/>
         </w:rPr>
       </w:pPr>
     </w:p>
@@ -6800,7 +6800,7 @@
 </file>
 
 <file path=customXml/itemProps2.xml><?xml version="1.0" encoding="utf-8"?>
-<ds:datastoreItem xmlns:ds="http://schemas.openxmlformats.org/officeDocument/2006/customXml" ds:itemID="{C57D2D17-E4D3-4BEF-A2BF-0B3DF9C27D37}">
+<ds:datastoreItem xmlns:ds="http://schemas.openxmlformats.org/officeDocument/2006/customXml" ds:itemID="{8F967B88-D345-472F-AB91-C76DD682153C}">
   <ds:schemaRefs>
     <ds:schemaRef ds:uri="http://schemas.openxmlformats.org/officeDocument/2006/bibliography"/>
   </ds:schemaRefs>

</xml_diff>